<commit_message>
edits to MWr and DS resumes
</commit_message>
<xml_diff>
--- a/Jonathan_Groth_Data_Scientist_NLP.docx
+++ b/Jonathan_Groth_Data_Scientist_NLP.docx
@@ -253,8 +253,6 @@
           <w:u w:val="single"/>
         </w:rPr>
       </w:pPr>
-      <w:bookmarkStart w:id="0" w:name="_GoBack"/>
-      <w:bookmarkEnd w:id="0"/>
     </w:p>
     <w:p>
       <w:pPr>
@@ -1136,24 +1134,25 @@
         <w:jc w:val="both"/>
         <w:rPr>
           <w:rFonts w:ascii="Arial" w:hAnsi="Arial" w:cs="Arial"/>
+          <w:i w:val="0"/>
+          <w:sz w:val="22"/>
+          <w:szCs w:val="22"/>
+        </w:rPr>
+      </w:pPr>
+      <w:r>
+        <w:rPr>
+          <w:rFonts w:ascii="Arial" w:hAnsi="Arial" w:cs="Arial"/>
           <w:b/>
           <w:i w:val="0"/>
           <w:sz w:val="22"/>
           <w:szCs w:val="22"/>
         </w:rPr>
-      </w:pPr>
-      <w:r>
-        <w:rPr>
-          <w:rFonts w:ascii="Arial" w:hAnsi="Arial" w:cs="Arial"/>
-          <w:i w:val="0"/>
-          <w:sz w:val="22"/>
-          <w:szCs w:val="22"/>
-        </w:rPr>
         <w:t xml:space="preserve">Data </w:t>
       </w:r>
       <w:r>
         <w:rPr>
           <w:rFonts w:ascii="Arial" w:hAnsi="Arial" w:cs="Arial"/>
+          <w:b/>
           <w:i w:val="0"/>
           <w:sz w:val="22"/>
           <w:szCs w:val="22"/>
@@ -1163,6 +1162,7 @@
       <w:r>
         <w:rPr>
           <w:rFonts w:ascii="Arial" w:hAnsi="Arial" w:cs="Arial"/>
+          <w:b/>
           <w:i w:val="0"/>
           <w:sz w:val="22"/>
           <w:szCs w:val="22"/>
@@ -1172,6 +1172,7 @@
       <w:r>
         <w:rPr>
           <w:rFonts w:ascii="Arial" w:hAnsi="Arial" w:cs="Arial"/>
+          <w:b/>
           <w:i w:val="0"/>
           <w:sz w:val="22"/>
           <w:szCs w:val="22"/>
@@ -1235,12 +1236,11 @@
           <w:sz w:val="22"/>
           <w:szCs w:val="22"/>
         </w:rPr>
-        <w:t xml:space="preserve">     </w:t>
-      </w:r>
-      <w:r>
-        <w:rPr>
-          <w:rFonts w:ascii="Arial" w:hAnsi="Arial" w:cs="Arial"/>
-          <w:b/>
+        <w:t xml:space="preserve"> </w:t>
+      </w:r>
+      <w:r>
+        <w:rPr>
+          <w:rFonts w:ascii="Arial" w:hAnsi="Arial" w:cs="Arial"/>
           <w:i w:val="0"/>
           <w:sz w:val="22"/>
           <w:szCs w:val="22"/>
@@ -1272,52 +1272,7 @@
           <w:sz w:val="22"/>
           <w:szCs w:val="22"/>
         </w:rPr>
-        <w:t>Developed new</w:t>
-      </w:r>
-      <w:r>
-        <w:rPr>
-          <w:rFonts w:ascii="Arial" w:hAnsi="Arial" w:cs="Arial"/>
-          <w:i w:val="0"/>
-          <w:sz w:val="22"/>
-          <w:szCs w:val="22"/>
-        </w:rPr>
-        <w:t xml:space="preserve"> experimental models</w:t>
-      </w:r>
-      <w:r>
-        <w:rPr>
-          <w:rFonts w:ascii="Arial" w:hAnsi="Arial" w:cs="Arial"/>
-          <w:i w:val="0"/>
-          <w:sz w:val="22"/>
-          <w:szCs w:val="22"/>
-        </w:rPr>
-        <w:t xml:space="preserve"> to be used in</w:t>
-      </w:r>
-      <w:r>
-        <w:rPr>
-          <w:rFonts w:ascii="Arial" w:hAnsi="Arial" w:cs="Arial"/>
-          <w:i w:val="0"/>
-          <w:sz w:val="22"/>
-          <w:szCs w:val="22"/>
-        </w:rPr>
-        <w:t xml:space="preserve"> </w:t>
-      </w:r>
-      <w:r>
-        <w:rPr>
-          <w:rFonts w:ascii="Arial" w:hAnsi="Arial" w:cs="Arial"/>
-          <w:i w:val="0"/>
-          <w:sz w:val="22"/>
-          <w:szCs w:val="22"/>
-        </w:rPr>
-        <w:t>new marketable pharmaceutical testing models</w:t>
-      </w:r>
-      <w:r>
-        <w:rPr>
-          <w:rFonts w:ascii="Arial" w:hAnsi="Arial" w:cs="Arial"/>
-          <w:i w:val="0"/>
-          <w:sz w:val="22"/>
-          <w:szCs w:val="22"/>
-        </w:rPr>
-        <w:t>.</w:t>
+        <w:t>Took in client’s needs and requests developed solutions; creating research protocols and methods that met the high demands of clients</w:t>
       </w:r>
     </w:p>
     <w:p>
@@ -1345,25 +1300,7 @@
           <w:szCs w:val="22"/>
         </w:rPr>
         <w:lastRenderedPageBreak/>
-        <w:t>Developed algorithms and software</w:t>
-      </w:r>
-      <w:r>
-        <w:rPr>
-          <w:rFonts w:ascii="Arial" w:hAnsi="Arial" w:cs="Arial"/>
-          <w:i w:val="0"/>
-          <w:sz w:val="22"/>
-          <w:szCs w:val="22"/>
-        </w:rPr>
-        <w:t xml:space="preserve"> for the analysis of data.</w:t>
-      </w:r>
-      <w:r>
-        <w:rPr>
-          <w:rFonts w:ascii="Arial" w:hAnsi="Arial" w:cs="Arial"/>
-          <w:i w:val="0"/>
-          <w:sz w:val="22"/>
-          <w:szCs w:val="22"/>
-        </w:rPr>
-        <w:t xml:space="preserve">  Resulting in new analysis procedures that enable new experimental paradigms to be brought to market.</w:t>
+        <w:t>Developed algorithms and software for the analysis of data.  Resulting in new analysis procedures that enable new experimental paradigms to be brought to market.</w:t>
       </w:r>
     </w:p>
     <w:p>
@@ -1390,25 +1327,25 @@
           <w:sz w:val="22"/>
           <w:szCs w:val="22"/>
         </w:rPr>
-        <w:t>Performed feature</w:t>
-      </w:r>
-      <w:r>
-        <w:rPr>
-          <w:rFonts w:ascii="Arial" w:hAnsi="Arial" w:cs="Arial"/>
-          <w:i w:val="0"/>
-          <w:sz w:val="22"/>
-          <w:szCs w:val="22"/>
-        </w:rPr>
-        <w:t xml:space="preserve"> selection </w:t>
-      </w:r>
-      <w:r>
-        <w:rPr>
-          <w:rFonts w:ascii="Arial" w:hAnsi="Arial" w:cs="Arial"/>
-          <w:i w:val="0"/>
-          <w:sz w:val="22"/>
-          <w:szCs w:val="22"/>
-        </w:rPr>
-        <w:t>and feature</w:t>
+        <w:t>Developed new</w:t>
+      </w:r>
+      <w:r>
+        <w:rPr>
+          <w:rFonts w:ascii="Arial" w:hAnsi="Arial" w:cs="Arial"/>
+          <w:i w:val="0"/>
+          <w:sz w:val="22"/>
+          <w:szCs w:val="22"/>
+        </w:rPr>
+        <w:t xml:space="preserve"> experimental models</w:t>
+      </w:r>
+      <w:r>
+        <w:rPr>
+          <w:rFonts w:ascii="Arial" w:hAnsi="Arial" w:cs="Arial"/>
+          <w:i w:val="0"/>
+          <w:sz w:val="22"/>
+          <w:szCs w:val="22"/>
+        </w:rPr>
+        <w:t xml:space="preserve"> to be used in</w:t>
       </w:r>
       <w:r>
         <w:rPr>
@@ -1426,7 +1363,7 @@
           <w:sz w:val="22"/>
           <w:szCs w:val="22"/>
         </w:rPr>
-        <w:t>engineering extracting more robust predictors for analysis</w:t>
+        <w:t>new marketable pharmaceutical testing models</w:t>
       </w:r>
       <w:r>
         <w:rPr>
@@ -1440,9 +1377,81 @@
     </w:p>
     <w:p>
       <w:pPr>
+        <w:pStyle w:val="ListParagraph"/>
+        <w:numPr>
+          <w:ilvl w:val="0"/>
+          <w:numId w:val="3"/>
+        </w:numPr>
+        <w:spacing w:line="280" w:lineRule="exact"/>
+        <w:ind w:left="576" w:right="432"/>
         <w:jc w:val="both"/>
         <w:rPr>
           <w:rFonts w:ascii="Arial" w:hAnsi="Arial" w:cs="Arial"/>
+          <w:i w:val="0"/>
+          <w:sz w:val="22"/>
+          <w:szCs w:val="22"/>
+        </w:rPr>
+      </w:pPr>
+      <w:r>
+        <w:rPr>
+          <w:rFonts w:ascii="Arial" w:hAnsi="Arial" w:cs="Arial"/>
+          <w:i w:val="0"/>
+          <w:sz w:val="22"/>
+          <w:szCs w:val="22"/>
+        </w:rPr>
+        <w:t>Performed feature</w:t>
+      </w:r>
+      <w:r>
+        <w:rPr>
+          <w:rFonts w:ascii="Arial" w:hAnsi="Arial" w:cs="Arial"/>
+          <w:i w:val="0"/>
+          <w:sz w:val="22"/>
+          <w:szCs w:val="22"/>
+        </w:rPr>
+        <w:t xml:space="preserve"> selection </w:t>
+      </w:r>
+      <w:r>
+        <w:rPr>
+          <w:rFonts w:ascii="Arial" w:hAnsi="Arial" w:cs="Arial"/>
+          <w:i w:val="0"/>
+          <w:sz w:val="22"/>
+          <w:szCs w:val="22"/>
+        </w:rPr>
+        <w:t>and feature</w:t>
+      </w:r>
+      <w:r>
+        <w:rPr>
+          <w:rFonts w:ascii="Arial" w:hAnsi="Arial" w:cs="Arial"/>
+          <w:i w:val="0"/>
+          <w:sz w:val="22"/>
+          <w:szCs w:val="22"/>
+        </w:rPr>
+        <w:t xml:space="preserve"> </w:t>
+      </w:r>
+      <w:r>
+        <w:rPr>
+          <w:rFonts w:ascii="Arial" w:hAnsi="Arial" w:cs="Arial"/>
+          <w:i w:val="0"/>
+          <w:sz w:val="22"/>
+          <w:szCs w:val="22"/>
+        </w:rPr>
+        <w:t>engineering extracting more robust predictors for analysis</w:t>
+      </w:r>
+      <w:r>
+        <w:rPr>
+          <w:rFonts w:ascii="Arial" w:hAnsi="Arial" w:cs="Arial"/>
+          <w:i w:val="0"/>
+          <w:sz w:val="22"/>
+          <w:szCs w:val="22"/>
+        </w:rPr>
+        <w:t>.</w:t>
+      </w:r>
+    </w:p>
+    <w:p>
+      <w:pPr>
+        <w:jc w:val="both"/>
+        <w:rPr>
+          <w:rFonts w:ascii="Arial" w:hAnsi="Arial" w:cs="Arial"/>
           <w:b/>
           <w:i w:val="0"/>
           <w:sz w:val="22"/>
@@ -1452,20 +1461,30 @@
       <w:r>
         <w:rPr>
           <w:rFonts w:ascii="Arial" w:hAnsi="Arial" w:cs="Arial"/>
-          <w:i w:val="0"/>
-          <w:sz w:val="22"/>
-          <w:szCs w:val="22"/>
-        </w:rPr>
-        <w:t xml:space="preserve">Instructor - New Jersey Institute of Technology </w:t>
-      </w:r>
-      <w:r>
-        <w:rPr>
-          <w:rFonts w:ascii="Arial" w:hAnsi="Arial" w:cs="Arial"/>
           <w:b/>
           <w:i w:val="0"/>
           <w:sz w:val="22"/>
           <w:szCs w:val="22"/>
         </w:rPr>
+        <w:t>Instructor</w:t>
+      </w:r>
+      <w:r>
+        <w:rPr>
+          <w:rFonts w:ascii="Arial" w:hAnsi="Arial" w:cs="Arial"/>
+          <w:i w:val="0"/>
+          <w:sz w:val="22"/>
+          <w:szCs w:val="22"/>
+        </w:rPr>
+        <w:t xml:space="preserve"> - New Jersey Institute of Technology </w:t>
+      </w:r>
+      <w:r>
+        <w:rPr>
+          <w:rFonts w:ascii="Arial" w:hAnsi="Arial" w:cs="Arial"/>
+          <w:b/>
+          <w:i w:val="0"/>
+          <w:sz w:val="22"/>
+          <w:szCs w:val="22"/>
+        </w:rPr>
         <w:t xml:space="preserve">                                                       </w:t>
       </w:r>
       <w:r>
@@ -1476,12 +1495,11 @@
           <w:sz w:val="22"/>
           <w:szCs w:val="22"/>
         </w:rPr>
-        <w:t xml:space="preserve">     </w:t>
-      </w:r>
-      <w:r>
-        <w:rPr>
-          <w:rFonts w:ascii="Arial" w:hAnsi="Arial" w:cs="Arial"/>
-          <w:b/>
+        <w:t xml:space="preserve">   </w:t>
+      </w:r>
+      <w:r>
+        <w:rPr>
+          <w:rFonts w:ascii="Arial" w:hAnsi="Arial" w:cs="Arial"/>
           <w:i w:val="0"/>
           <w:sz w:val="22"/>
           <w:szCs w:val="22"/>
@@ -1534,7 +1552,7 @@
           <w:sz w:val="22"/>
           <w:szCs w:val="22"/>
         </w:rPr>
-        <w:t>s that introduced complex topics of engineering methods, computational analysis of systems, biomedical engineering concepts, neuroscience, and electrophysiology.</w:t>
+        <w:t>s that introduced complex topics of engineering methods, computational analysis of systems, biomedical engineering concepts, neuroscience, and electrophysiology. Resulting in an increased understanding of students and improved grades.</w:t>
       </w:r>
     </w:p>
     <w:p>
@@ -1680,38 +1698,48 @@
         <w:jc w:val="both"/>
         <w:rPr>
           <w:rFonts w:ascii="Arial" w:hAnsi="Arial" w:cs="Arial"/>
+          <w:i w:val="0"/>
+          <w:sz w:val="22"/>
+          <w:szCs w:val="22"/>
+        </w:rPr>
+      </w:pPr>
+      <w:r>
+        <w:rPr>
+          <w:rFonts w:ascii="Arial" w:hAnsi="Arial" w:cs="Arial"/>
           <w:b/>
           <w:i w:val="0"/>
           <w:sz w:val="22"/>
           <w:szCs w:val="22"/>
         </w:rPr>
-      </w:pPr>
-      <w:r>
-        <w:rPr>
-          <w:rFonts w:ascii="Arial" w:hAnsi="Arial" w:cs="Arial"/>
-          <w:i w:val="0"/>
-          <w:sz w:val="22"/>
-          <w:szCs w:val="22"/>
-        </w:rPr>
         <w:t>Graduate R</w:t>
       </w:r>
       <w:r>
         <w:rPr>
           <w:rFonts w:ascii="Arial" w:hAnsi="Arial" w:cs="Arial"/>
-          <w:i w:val="0"/>
-          <w:sz w:val="22"/>
-          <w:szCs w:val="22"/>
-        </w:rPr>
-        <w:t>esearcher – New Jersey Institute of Technology</w:t>
-      </w:r>
-      <w:r>
-        <w:rPr>
-          <w:rFonts w:ascii="Arial" w:hAnsi="Arial" w:cs="Arial"/>
           <w:b/>
           <w:i w:val="0"/>
           <w:sz w:val="22"/>
           <w:szCs w:val="22"/>
         </w:rPr>
+        <w:t>esearcher</w:t>
+      </w:r>
+      <w:r>
+        <w:rPr>
+          <w:rFonts w:ascii="Arial" w:hAnsi="Arial" w:cs="Arial"/>
+          <w:i w:val="0"/>
+          <w:sz w:val="22"/>
+          <w:szCs w:val="22"/>
+        </w:rPr>
+        <w:t xml:space="preserve"> – New Jersey Institute of Technology</w:t>
+      </w:r>
+      <w:r>
+        <w:rPr>
+          <w:rFonts w:ascii="Arial" w:hAnsi="Arial" w:cs="Arial"/>
+          <w:b/>
+          <w:i w:val="0"/>
+          <w:sz w:val="22"/>
+          <w:szCs w:val="22"/>
+        </w:rPr>
         <w:t xml:space="preserve">             </w:t>
       </w:r>
       <w:r>
@@ -1762,12 +1790,13 @@
           <w:sz w:val="22"/>
           <w:szCs w:val="22"/>
         </w:rPr>
-        <w:t xml:space="preserve">   </w:t>
-      </w:r>
-      <w:r>
-        <w:rPr>
-          <w:rFonts w:ascii="Arial" w:hAnsi="Arial" w:cs="Arial"/>
-          <w:b/>
+        <w:t xml:space="preserve"> </w:t>
+      </w:r>
+      <w:bookmarkStart w:id="0" w:name="_GoBack"/>
+      <w:bookmarkEnd w:id="0"/>
+      <w:r>
+        <w:rPr>
+          <w:rFonts w:ascii="Arial" w:hAnsi="Arial" w:cs="Arial"/>
           <w:i w:val="0"/>
           <w:sz w:val="22"/>
           <w:szCs w:val="22"/>
@@ -1777,7 +1806,6 @@
       <w:r>
         <w:rPr>
           <w:rFonts w:ascii="Arial" w:hAnsi="Arial" w:cs="Arial"/>
-          <w:b/>
           <w:i w:val="0"/>
           <w:sz w:val="22"/>
           <w:szCs w:val="22"/>
@@ -1953,16 +1981,7 @@
           <w:sz w:val="22"/>
           <w:szCs w:val="22"/>
         </w:rPr>
-        <w:t xml:space="preserve"> Designing presentations, posters, scientific papers, conference abstracts, and grant applications that consolidated the array of research and marketed the lab to diverse groups</w:t>
-      </w:r>
-      <w:r>
-        <w:rPr>
-          <w:rFonts w:ascii="Arial" w:hAnsi="Arial" w:cs="Arial"/>
-          <w:i w:val="0"/>
-          <w:sz w:val="22"/>
-          <w:szCs w:val="22"/>
-        </w:rPr>
-        <w:t>.</w:t>
+        <w:t xml:space="preserve"> Designing presentations, posters, scientific papers, conference abstracts, and grant applications that consolidated the array of research and marketed the lab to diverse groups.</w:t>
       </w:r>
     </w:p>
     <w:p>
@@ -2013,9 +2032,10 @@
         <w:jc w:val="both"/>
         <w:rPr>
           <w:rFonts w:ascii="Arial" w:hAnsi="Arial" w:cs="Arial"/>
-          <w:i w:val="0"/>
-          <w:sz w:val="22"/>
-          <w:szCs w:val="22"/>
+          <w:b/>
+          <w:sz w:val="24"/>
+          <w:szCs w:val="24"/>
+          <w:u w:val="single"/>
         </w:rPr>
       </w:pPr>
       <w:r>
@@ -2043,20 +2063,22 @@
           <w:sz w:val="22"/>
           <w:szCs w:val="22"/>
         </w:rPr>
-        <w:t xml:space="preserve"> signals from the cerebellum</w:t>
-      </w:r>
-      <w:r>
-        <w:rPr>
-          <w:rFonts w:ascii="Arial" w:hAnsi="Arial" w:cs="Arial"/>
-          <w:i w:val="0"/>
-          <w:sz w:val="22"/>
-          <w:szCs w:val="22"/>
-        </w:rPr>
-        <w:t xml:space="preserve"> and primary motor cortex resulting in two publications.</w:t>
+        <w:t xml:space="preserve"> signals</w:t>
+      </w:r>
+      <w:r>
+        <w:rPr>
+          <w:rFonts w:ascii="Arial" w:hAnsi="Arial" w:cs="Arial"/>
+          <w:i w:val="0"/>
+          <w:sz w:val="22"/>
+          <w:szCs w:val="22"/>
+        </w:rPr>
+        <w:t>.</w:t>
       </w:r>
     </w:p>
     <w:p>
       <w:pPr>
+        <w:spacing w:line="280" w:lineRule="exact"/>
+        <w:ind w:right="432"/>
         <w:jc w:val="both"/>
         <w:rPr>
           <w:rFonts w:ascii="Arial" w:hAnsi="Arial" w:cs="Arial"/>
@@ -4557,6 +4579,120 @@
       <w:lvlJc w:val="left"/>
       <w:pPr>
         <w:ind w:left="6480" w:hanging="360"/>
+      </w:pPr>
+      <w:rPr>
+        <w:rFonts w:ascii="Wingdings" w:hAnsi="Wingdings" w:hint="default"/>
+      </w:rPr>
+    </w:lvl>
+  </w:abstractNum>
+  <w:abstractNum w:abstractNumId="13" w15:restartNumberingAfterBreak="0">
+    <w:nsid w:val="71592EFC"/>
+    <w:multiLevelType w:val="hybridMultilevel"/>
+    <w:tmpl w:val="81B2FC40"/>
+    <w:lvl w:ilvl="0" w:tplc="50EE1F8C">
+      <w:start w:val="1"/>
+      <w:numFmt w:val="bullet"/>
+      <w:lvlText w:val=""/>
+      <w:lvlJc w:val="left"/>
+      <w:pPr>
+        <w:ind w:left="720" w:hanging="360"/>
+      </w:pPr>
+      <w:rPr>
+        <w:rFonts w:ascii="Symbol" w:hAnsi="Symbol" w:hint="default"/>
+        <w:color w:val="auto"/>
+      </w:rPr>
+    </w:lvl>
+    <w:lvl w:ilvl="1" w:tplc="04090003" w:tentative="1">
+      <w:start w:val="1"/>
+      <w:numFmt w:val="bullet"/>
+      <w:lvlText w:val="o"/>
+      <w:lvlJc w:val="left"/>
+      <w:pPr>
+        <w:ind w:left="2160" w:hanging="360"/>
+      </w:pPr>
+      <w:rPr>
+        <w:rFonts w:ascii="Courier New" w:hAnsi="Courier New" w:cs="Courier New" w:hint="default"/>
+      </w:rPr>
+    </w:lvl>
+    <w:lvl w:ilvl="2" w:tplc="04090005" w:tentative="1">
+      <w:start w:val="1"/>
+      <w:numFmt w:val="bullet"/>
+      <w:lvlText w:val=""/>
+      <w:lvlJc w:val="left"/>
+      <w:pPr>
+        <w:ind w:left="2880" w:hanging="360"/>
+      </w:pPr>
+      <w:rPr>
+        <w:rFonts w:ascii="Wingdings" w:hAnsi="Wingdings" w:hint="default"/>
+      </w:rPr>
+    </w:lvl>
+    <w:lvl w:ilvl="3" w:tplc="04090001" w:tentative="1">
+      <w:start w:val="1"/>
+      <w:numFmt w:val="bullet"/>
+      <w:lvlText w:val=""/>
+      <w:lvlJc w:val="left"/>
+      <w:pPr>
+        <w:ind w:left="3600" w:hanging="360"/>
+      </w:pPr>
+      <w:rPr>
+        <w:rFonts w:ascii="Symbol" w:hAnsi="Symbol" w:hint="default"/>
+      </w:rPr>
+    </w:lvl>
+    <w:lvl w:ilvl="4" w:tplc="04090003" w:tentative="1">
+      <w:start w:val="1"/>
+      <w:numFmt w:val="bullet"/>
+      <w:lvlText w:val="o"/>
+      <w:lvlJc w:val="left"/>
+      <w:pPr>
+        <w:ind w:left="4320" w:hanging="360"/>
+      </w:pPr>
+      <w:rPr>
+        <w:rFonts w:ascii="Courier New" w:hAnsi="Courier New" w:cs="Courier New" w:hint="default"/>
+      </w:rPr>
+    </w:lvl>
+    <w:lvl w:ilvl="5" w:tplc="04090005" w:tentative="1">
+      <w:start w:val="1"/>
+      <w:numFmt w:val="bullet"/>
+      <w:lvlText w:val=""/>
+      <w:lvlJc w:val="left"/>
+      <w:pPr>
+        <w:ind w:left="5040" w:hanging="360"/>
+      </w:pPr>
+      <w:rPr>
+        <w:rFonts w:ascii="Wingdings" w:hAnsi="Wingdings" w:hint="default"/>
+      </w:rPr>
+    </w:lvl>
+    <w:lvl w:ilvl="6" w:tplc="04090001" w:tentative="1">
+      <w:start w:val="1"/>
+      <w:numFmt w:val="bullet"/>
+      <w:lvlText w:val=""/>
+      <w:lvlJc w:val="left"/>
+      <w:pPr>
+        <w:ind w:left="5760" w:hanging="360"/>
+      </w:pPr>
+      <w:rPr>
+        <w:rFonts w:ascii="Symbol" w:hAnsi="Symbol" w:hint="default"/>
+      </w:rPr>
+    </w:lvl>
+    <w:lvl w:ilvl="7" w:tplc="04090003" w:tentative="1">
+      <w:start w:val="1"/>
+      <w:numFmt w:val="bullet"/>
+      <w:lvlText w:val="o"/>
+      <w:lvlJc w:val="left"/>
+      <w:pPr>
+        <w:ind w:left="6480" w:hanging="360"/>
+      </w:pPr>
+      <w:rPr>
+        <w:rFonts w:ascii="Courier New" w:hAnsi="Courier New" w:cs="Courier New" w:hint="default"/>
+      </w:rPr>
+    </w:lvl>
+    <w:lvl w:ilvl="8" w:tplc="04090005" w:tentative="1">
+      <w:start w:val="1"/>
+      <w:numFmt w:val="bullet"/>
+      <w:lvlText w:val=""/>
+      <w:lvlJc w:val="left"/>
+      <w:pPr>
+        <w:ind w:left="7200" w:hanging="360"/>
       </w:pPr>
       <w:rPr>
         <w:rFonts w:ascii="Wingdings" w:hAnsi="Wingdings" w:hint="default"/>
@@ -4601,6 +4737,9 @@
   </w:num>
   <w:num w:numId="13">
     <w:abstractNumId w:val="1"/>
+  </w:num>
+  <w:num w:numId="14">
+    <w:abstractNumId w:val="13"/>
   </w:num>
   <w:numIdMacAtCleanup w:val="5"/>
 </w:numbering>

</xml_diff>